<commit_message>
jwn reponses to DW goals
</commit_message>
<xml_diff>
--- a/2026 goals/Newly finalized 2026 goals.docx
+++ b/2026 goals/Newly finalized 2026 goals.docx
@@ -1,15 +1,10 @@
 
 <file path=word/document.xml><?xml version="1.0" encoding="utf-8"?>
-<w:document xmlns:wpc="http://schemas.microsoft.com/office/word/2010/wordprocessingCanvas" xmlns:cx="http://schemas.microsoft.com/office/drawing/2014/chartex" xmlns:cx1="http://schemas.microsoft.com/office/drawing/2015/9/8/chartex" xmlns:cx2="http://schemas.microsoft.com/office/drawing/2015/10/21/chartex" xmlns:cx3="http://schemas.microsoft.com/office/drawing/2016/5/9/chartex" xmlns:cx4="http://schemas.microsoft.com/office/drawing/2016/5/10/chartex" xmlns:cx5="http://schemas.microsoft.com/office/drawing/2016/5/11/chartex" xmlns:cx6="http://schemas.microsoft.com/office/drawing/2016/5/12/chartex" xmlns:cx7="http://schemas.microsoft.com/office/drawing/2016/5/13/chartex" xmlns:cx8="http://schemas.microsoft.com/office/drawing/2016/5/14/chartex" xmlns:mc="http://schemas.openxmlformats.org/markup-compatibility/2006" xmlns:aink="http://schemas.microsoft.com/office/drawing/2016/ink" xmlns:am3d="http://schemas.microsoft.com/office/drawing/2017/model3d" xmlns:o="urn:schemas-microsoft-com:office:office" xmlns:oel="http://schemas.microsoft.com/office/2019/extlst" xmlns:r="http://schemas.openxmlformats.org/officeDocument/2006/relationships" xmlns:m="http://schemas.openxmlformats.org/officeDocument/2006/math" xmlns:v="urn:schemas-microsoft-com:vml" xmlns:wp14="http://schemas.microsoft.com/office/word/2010/wordprocessingDrawing" xmlns:wp="http://schemas.openxmlformats.org/drawingml/2006/wordprocessingDrawing" xmlns:w10="urn:schemas-microsoft-com:office:word" xmlns:w="http://schemas.openxmlformats.org/wordprocessingml/2006/main" xmlns:w14="http://schemas.microsoft.com/office/word/2010/wordml" xmlns:w15="http://schemas.microsoft.com/office/word/2012/wordml" xmlns:w16cex="http://schemas.microsoft.com/office/word/2018/wordml/cex" xmlns:w16cid="http://schemas.microsoft.com/office/word/2016/wordml/cid" xmlns:w16="http://schemas.microsoft.com/office/word/2018/wordml" xmlns:w16sdtdh="http://schemas.microsoft.com/office/word/2020/wordml/sdtdatahash" xmlns:w16se="http://schemas.microsoft.com/office/word/2015/wordml/symex" xmlns:wpg="http://schemas.microsoft.com/office/word/2010/wordprocessingGroup" xmlns:wpi="http://schemas.microsoft.com/office/word/2010/wordprocessingInk" xmlns:wne="http://schemas.microsoft.com/office/word/2006/wordml" xmlns:wps="http://schemas.microsoft.com/office/word/2010/wordprocessingShape" mc:Ignorable="w14 w15 w16se w16cid w16 w16cex w16sdtdh wp14">
+<w:document xmlns:wpc="http://schemas.microsoft.com/office/word/2010/wordprocessingCanvas" xmlns:cx="http://schemas.microsoft.com/office/drawing/2014/chartex" xmlns:cx1="http://schemas.microsoft.com/office/drawing/2015/9/8/chartex" xmlns:cx2="http://schemas.microsoft.com/office/drawing/2015/10/21/chartex" xmlns:cx3="http://schemas.microsoft.com/office/drawing/2016/5/9/chartex" xmlns:cx4="http://schemas.microsoft.com/office/drawing/2016/5/10/chartex" xmlns:cx5="http://schemas.microsoft.com/office/drawing/2016/5/11/chartex" xmlns:cx6="http://schemas.microsoft.com/office/drawing/2016/5/12/chartex" xmlns:cx7="http://schemas.microsoft.com/office/drawing/2016/5/13/chartex" xmlns:cx8="http://schemas.microsoft.com/office/drawing/2016/5/14/chartex" xmlns:mc="http://schemas.openxmlformats.org/markup-compatibility/2006" xmlns:aink="http://schemas.microsoft.com/office/drawing/2016/ink" xmlns:am3d="http://schemas.microsoft.com/office/drawing/2017/model3d" xmlns:o="urn:schemas-microsoft-com:office:office" xmlns:oel="http://schemas.microsoft.com/office/2019/extlst" xmlns:r="http://schemas.openxmlformats.org/officeDocument/2006/relationships" xmlns:m="http://schemas.openxmlformats.org/officeDocument/2006/math" xmlns:v="urn:schemas-microsoft-com:vml" xmlns:wp14="http://schemas.microsoft.com/office/word/2010/wordprocessingDrawing" xmlns:wp="http://schemas.openxmlformats.org/drawingml/2006/wordprocessingDrawing" xmlns:w10="urn:schemas-microsoft-com:office:word" xmlns:w="http://schemas.openxmlformats.org/wordprocessingml/2006/main" xmlns:w14="http://schemas.microsoft.com/office/word/2010/wordml" xmlns:w15="http://schemas.microsoft.com/office/word/2012/wordml" xmlns:w16cex="http://schemas.microsoft.com/office/word/2018/wordml/cex" xmlns:w16cid="http://schemas.microsoft.com/office/word/2016/wordml/cid" xmlns:w16="http://schemas.microsoft.com/office/word/2018/wordml" xmlns:w16du="http://schemas.microsoft.com/office/word/2023/wordml/word16du" xmlns:w16sdtdh="http://schemas.microsoft.com/office/word/2020/wordml/sdtdatahash" xmlns:w16sdtfl="http://schemas.microsoft.com/office/word/2024/wordml/sdtformatlock" xmlns:w16se="http://schemas.microsoft.com/office/word/2015/wordml/symex" xmlns:wpg="http://schemas.microsoft.com/office/word/2010/wordprocessingGroup" xmlns:wpi="http://schemas.microsoft.com/office/word/2010/wordprocessingInk" xmlns:wne="http://schemas.microsoft.com/office/word/2006/wordml" xmlns:wps="http://schemas.microsoft.com/office/word/2010/wordprocessingShape" mc:Ignorable="w14 w15 w16se w16cid w16 w16cex w16sdtdh w16sdtfl w16du wp14">
   <w:body>
     <w:p>
-      <w:proofErr w:type="spellStart"/>
-      <w:r>
-        <w:t>Deshan’s</w:t>
-      </w:r>
-      <w:proofErr w:type="spellEnd"/>
-      <w:r>
-        <w:t xml:space="preserve"> </w:t>
+      <w:r>
+        <w:t xml:space="preserve">Deshan’s </w:t>
       </w:r>
       <w:r>
         <w:t>2026 goals</w:t>
@@ -39,38 +34,289 @@
     </w:p>
     <w:p>
       <w:r>
-        <w:t>2.</w:t>
-      </w:r>
-      <w:r>
-        <w:t xml:space="preserve"> Develop important contributions toward my project’s topic.</w:t>
+        <w:tab/>
+      </w:r>
+      <w:r>
+        <w:rPr>
+          <w:color w:val="0070C0"/>
+        </w:rPr>
+        <w:t xml:space="preserve">Coding is like seeing the world in a whole new way. I hope you feel </w:t>
+      </w:r>
+      <w:proofErr w:type="gramStart"/>
+      <w:r>
+        <w:rPr>
+          <w:color w:val="0070C0"/>
+        </w:rPr>
+        <w:t>an awakening</w:t>
+      </w:r>
+      <w:proofErr w:type="gramEnd"/>
+      <w:r>
+        <w:rPr>
+          <w:color w:val="0070C0"/>
+        </w:rPr>
+        <w:t>!</w:t>
       </w:r>
     </w:p>
     <w:p>
       <w:r>
-        <w:t>3.</w:t>
-      </w:r>
-      <w:r>
-        <w:t xml:space="preserve"> Strengthen communication and bonds with research professor and staff.</w:t>
+        <w:t>2.</w:t>
+      </w:r>
+      <w:r>
+        <w:t xml:space="preserve"> Develop important contributions toward my project’s topic.</w:t>
       </w:r>
     </w:p>
     <w:p>
-      <w:r>
-        <w:t>4.</w:t>
-      </w:r>
-      <w:r>
-        <w:t xml:space="preserve"> Become more accurate and avoid common human error during wet lab procedures.</w:t>
+      <w:pPr>
+        <w:ind w:left="720"/>
+        <w:rPr>
+          <w:color w:val="0070C0"/>
+        </w:rPr>
+      </w:pPr>
+      <w:r>
+        <w:rPr>
+          <w:color w:val="0070C0"/>
+        </w:rPr>
+        <w:t xml:space="preserve">When </w:t>
+      </w:r>
+      <w:r>
+        <w:rPr>
+          <w:color w:val="0070C0"/>
+        </w:rPr>
+        <w:t>I first</w:t>
+      </w:r>
+      <w:r>
+        <w:rPr>
+          <w:color w:val="0070C0"/>
+        </w:rPr>
+        <w:t xml:space="preserve"> join</w:t>
+      </w:r>
+      <w:r>
+        <w:rPr>
+          <w:color w:val="0070C0"/>
+        </w:rPr>
+        <w:t>ed</w:t>
+      </w:r>
+      <w:r>
+        <w:rPr>
+          <w:color w:val="0070C0"/>
+        </w:rPr>
+        <w:t xml:space="preserve"> a lab, it </w:t>
+      </w:r>
+      <w:r>
+        <w:rPr>
+          <w:color w:val="0070C0"/>
+        </w:rPr>
+        <w:t xml:space="preserve">was </w:t>
+      </w:r>
+      <w:proofErr w:type="gramStart"/>
+      <w:r>
+        <w:rPr>
+          <w:color w:val="0070C0"/>
+        </w:rPr>
+        <w:t>really hard</w:t>
+      </w:r>
+      <w:proofErr w:type="gramEnd"/>
+      <w:r>
+        <w:rPr>
+          <w:color w:val="0070C0"/>
+        </w:rPr>
+        <w:t xml:space="preserve"> to see how </w:t>
+      </w:r>
+      <w:r>
+        <w:rPr>
+          <w:color w:val="0070C0"/>
+        </w:rPr>
+        <w:t>I was</w:t>
+      </w:r>
+      <w:r>
+        <w:rPr>
+          <w:color w:val="0070C0"/>
+        </w:rPr>
+        <w:t xml:space="preserve"> contributing to a project. Part of what I hope for you is that you learn what your strengths are and </w:t>
+      </w:r>
+      <w:proofErr w:type="gramStart"/>
+      <w:r>
+        <w:rPr>
+          <w:color w:val="0070C0"/>
+        </w:rPr>
+        <w:t>learn to</w:t>
+      </w:r>
+      <w:proofErr w:type="gramEnd"/>
+      <w:r>
+        <w:rPr>
+          <w:color w:val="0070C0"/>
+        </w:rPr>
+        <w:t xml:space="preserve"> how to </w:t>
+      </w:r>
+      <w:r>
+        <w:rPr>
+          <w:color w:val="0070C0"/>
+        </w:rPr>
+        <w:t>utilize them.</w:t>
       </w:r>
     </w:p>
     <w:p>
       <w:r>
+        <w:t>3.</w:t>
+      </w:r>
+      <w:r>
+        <w:t xml:space="preserve"> Strengthen communication and bonds with research professor and staff.</w:t>
+      </w:r>
+    </w:p>
+    <w:p>
+      <w:pPr>
+        <w:ind w:left="720"/>
+        <w:rPr>
+          <w:color w:val="0070C0"/>
+        </w:rPr>
+      </w:pPr>
+      <w:r>
+        <w:rPr>
+          <w:color w:val="0070C0"/>
+        </w:rPr>
+        <w:t xml:space="preserve">You’re in the arena now! I’ll do my best to help you network with people in the Division of Nephology and </w:t>
+      </w:r>
+      <w:r>
+        <w:rPr>
+          <w:color w:val="0070C0"/>
+        </w:rPr>
+        <w:t>within the Department of Medicine Community.</w:t>
+      </w:r>
+    </w:p>
+    <w:p>
+      <w:r>
+        <w:t>4.</w:t>
+      </w:r>
+      <w:r>
+        <w:t xml:space="preserve"> Become more accurate and avoid common human error during wet lab procedures.</w:t>
+      </w:r>
+    </w:p>
+    <w:p>
+      <w:pPr>
+        <w:ind w:left="720"/>
+        <w:rPr>
+          <w:color w:val="0070C0"/>
+        </w:rPr>
+      </w:pPr>
+      <w:r>
+        <w:rPr>
+          <w:color w:val="0070C0"/>
+        </w:rPr>
+        <w:t xml:space="preserve">Practice makes perfect. </w:t>
+      </w:r>
+      <w:r>
+        <w:rPr>
+          <w:color w:val="0070C0"/>
+        </w:rPr>
+        <w:t xml:space="preserve">Lord knows I’ve made so many mistakes in the lab. I think it’s most important to admit mistakes and commit to not making them again. </w:t>
+      </w:r>
+    </w:p>
+    <w:p>
+      <w:r>
         <w:t>5.</w:t>
       </w:r>
       <w:r>
         <w:t xml:space="preserve"> Organize data collection to make it accessible and reproducible in the future.</w:t>
+      </w:r>
+    </w:p>
+    <w:p>
+      <w:pPr>
+        <w:ind w:left="720"/>
+      </w:pPr>
+      <w:r>
+        <w:rPr>
+          <w:color w:val="0070C0"/>
+        </w:rPr>
+        <w:t xml:space="preserve">I think we all strive to have a legacy </w:t>
+      </w:r>
+      <w:r>
+        <w:rPr>
+          <w:color w:val="0070C0"/>
+        </w:rPr>
+        <w:t xml:space="preserve">that impacts those that come after us. </w:t>
+      </w:r>
+      <w:r>
+        <w:rPr>
+          <w:color w:val="0070C0"/>
+        </w:rPr>
+        <w:t xml:space="preserve">For me, I know that I could improve </w:t>
+      </w:r>
+      <w:proofErr w:type="gramStart"/>
+      <w:r>
+        <w:rPr>
+          <w:color w:val="0070C0"/>
+        </w:rPr>
+        <w:t>on</w:t>
+      </w:r>
+      <w:proofErr w:type="gramEnd"/>
+      <w:r>
+        <w:rPr>
+          <w:color w:val="0070C0"/>
+        </w:rPr>
+        <w:t xml:space="preserve"> keeping physical notes. Most of the time, my notes are digital. </w:t>
       </w:r>
     </w:p>
     <w:p/>
-    <w:p/>
+    <w:p>
+      <w:pPr>
+        <w:rPr>
+          <w:color w:val="0070C0"/>
+        </w:rPr>
+      </w:pPr>
+      <w:r>
+        <w:rPr>
+          <w:color w:val="0070C0"/>
+        </w:rPr>
+        <w:t>JWN Responses 20250817</w:t>
+      </w:r>
+    </w:p>
+    <w:p>
+      <w:pPr>
+        <w:rPr>
+          <w:color w:val="0070C0"/>
+        </w:rPr>
+      </w:pPr>
+    </w:p>
+    <w:p>
+      <w:pPr>
+        <w:rPr>
+          <w:color w:val="0070C0"/>
+        </w:rPr>
+      </w:pPr>
+      <w:r>
+        <w:rPr>
+          <w:color w:val="0070C0"/>
+        </w:rPr>
+        <w:t xml:space="preserve">Let’s make sure to talk about </w:t>
+      </w:r>
+      <w:r>
+        <w:rPr>
+          <w:b/>
+          <w:bCs/>
+          <w:color w:val="0070C0"/>
+        </w:rPr>
+        <w:t>SMART goals</w:t>
+      </w:r>
+      <w:r>
+        <w:rPr>
+          <w:color w:val="0070C0"/>
+        </w:rPr>
+        <w:t xml:space="preserve"> in the future:</w:t>
+      </w:r>
+    </w:p>
+    <w:p>
+      <w:pPr>
+        <w:rPr>
+          <w:color w:val="0070C0"/>
+        </w:rPr>
+      </w:pPr>
+      <w:r>
+        <w:rPr>
+          <w:color w:val="0070C0"/>
+        </w:rPr>
+        <w:t>https://www.ucop.edu/local-human-resources/_files/performance-appraisal/How+to+write+SMART+Goals+v2.pdf</w:t>
+      </w:r>
+    </w:p>
     <w:sectPr>
       <w:footerReference w:type="even" r:id="rId7"/>
       <w:footerReference w:type="default" r:id="rId8"/>
@@ -85,7 +331,7 @@
 </file>
 
 <file path=word/endnotes.xml><?xml version="1.0" encoding="utf-8"?>
-<w:endnotes xmlns:wpc="http://schemas.microsoft.com/office/word/2010/wordprocessingCanvas" xmlns:cx="http://schemas.microsoft.com/office/drawing/2014/chartex" xmlns:cx1="http://schemas.microsoft.com/office/drawing/2015/9/8/chartex" xmlns:cx2="http://schemas.microsoft.com/office/drawing/2015/10/21/chartex" xmlns:cx3="http://schemas.microsoft.com/office/drawing/2016/5/9/chartex" xmlns:cx4="http://schemas.microsoft.com/office/drawing/2016/5/10/chartex" xmlns:cx5="http://schemas.microsoft.com/office/drawing/2016/5/11/chartex" xmlns:cx6="http://schemas.microsoft.com/office/drawing/2016/5/12/chartex" xmlns:cx7="http://schemas.microsoft.com/office/drawing/2016/5/13/chartex" xmlns:cx8="http://schemas.microsoft.com/office/drawing/2016/5/14/chartex" xmlns:mc="http://schemas.openxmlformats.org/markup-compatibility/2006" xmlns:aink="http://schemas.microsoft.com/office/drawing/2016/ink" xmlns:am3d="http://schemas.microsoft.com/office/drawing/2017/model3d" xmlns:o="urn:schemas-microsoft-com:office:office" xmlns:oel="http://schemas.microsoft.com/office/2019/extlst" xmlns:r="http://schemas.openxmlformats.org/officeDocument/2006/relationships" xmlns:m="http://schemas.openxmlformats.org/officeDocument/2006/math" xmlns:v="urn:schemas-microsoft-com:vml" xmlns:wp14="http://schemas.microsoft.com/office/word/2010/wordprocessingDrawing" xmlns:wp="http://schemas.openxmlformats.org/drawingml/2006/wordprocessingDrawing" xmlns:w10="urn:schemas-microsoft-com:office:word" xmlns:w="http://schemas.openxmlformats.org/wordprocessingml/2006/main" xmlns:w14="http://schemas.microsoft.com/office/word/2010/wordml" xmlns:w15="http://schemas.microsoft.com/office/word/2012/wordml" xmlns:w16cex="http://schemas.microsoft.com/office/word/2018/wordml/cex" xmlns:w16cid="http://schemas.microsoft.com/office/word/2016/wordml/cid" xmlns:w16="http://schemas.microsoft.com/office/word/2018/wordml" xmlns:w16sdtdh="http://schemas.microsoft.com/office/word/2020/wordml/sdtdatahash" xmlns:w16se="http://schemas.microsoft.com/office/word/2015/wordml/symex" xmlns:wpg="http://schemas.microsoft.com/office/word/2010/wordprocessingGroup" xmlns:wpi="http://schemas.microsoft.com/office/word/2010/wordprocessingInk" xmlns:wne="http://schemas.microsoft.com/office/word/2006/wordml" xmlns:wps="http://schemas.microsoft.com/office/word/2010/wordprocessingShape" mc:Ignorable="w14 w15 w16se w16cid w16 w16cex w16sdtdh wp14">
+<w:endnotes xmlns:wpc="http://schemas.microsoft.com/office/word/2010/wordprocessingCanvas" xmlns:cx="http://schemas.microsoft.com/office/drawing/2014/chartex" xmlns:cx1="http://schemas.microsoft.com/office/drawing/2015/9/8/chartex" xmlns:cx2="http://schemas.microsoft.com/office/drawing/2015/10/21/chartex" xmlns:cx3="http://schemas.microsoft.com/office/drawing/2016/5/9/chartex" xmlns:cx4="http://schemas.microsoft.com/office/drawing/2016/5/10/chartex" xmlns:cx5="http://schemas.microsoft.com/office/drawing/2016/5/11/chartex" xmlns:cx6="http://schemas.microsoft.com/office/drawing/2016/5/12/chartex" xmlns:cx7="http://schemas.microsoft.com/office/drawing/2016/5/13/chartex" xmlns:cx8="http://schemas.microsoft.com/office/drawing/2016/5/14/chartex" xmlns:mc="http://schemas.openxmlformats.org/markup-compatibility/2006" xmlns:aink="http://schemas.microsoft.com/office/drawing/2016/ink" xmlns:am3d="http://schemas.microsoft.com/office/drawing/2017/model3d" xmlns:o="urn:schemas-microsoft-com:office:office" xmlns:oel="http://schemas.microsoft.com/office/2019/extlst" xmlns:r="http://schemas.openxmlformats.org/officeDocument/2006/relationships" xmlns:m="http://schemas.openxmlformats.org/officeDocument/2006/math" xmlns:v="urn:schemas-microsoft-com:vml" xmlns:wp14="http://schemas.microsoft.com/office/word/2010/wordprocessingDrawing" xmlns:wp="http://schemas.openxmlformats.org/drawingml/2006/wordprocessingDrawing" xmlns:w10="urn:schemas-microsoft-com:office:word" xmlns:w="http://schemas.openxmlformats.org/wordprocessingml/2006/main" xmlns:w14="http://schemas.microsoft.com/office/word/2010/wordml" xmlns:w15="http://schemas.microsoft.com/office/word/2012/wordml" xmlns:w16cex="http://schemas.microsoft.com/office/word/2018/wordml/cex" xmlns:w16cid="http://schemas.microsoft.com/office/word/2016/wordml/cid" xmlns:w16="http://schemas.microsoft.com/office/word/2018/wordml" xmlns:w16du="http://schemas.microsoft.com/office/word/2023/wordml/word16du" xmlns:w16sdtdh="http://schemas.microsoft.com/office/word/2020/wordml/sdtdatahash" xmlns:w16sdtfl="http://schemas.microsoft.com/office/word/2024/wordml/sdtformatlock" xmlns:w16se="http://schemas.microsoft.com/office/word/2015/wordml/symex" xmlns:wpg="http://schemas.microsoft.com/office/word/2010/wordprocessingGroup" xmlns:wpi="http://schemas.microsoft.com/office/word/2010/wordprocessingInk" xmlns:wne="http://schemas.microsoft.com/office/word/2006/wordml" xmlns:wps="http://schemas.microsoft.com/office/word/2010/wordprocessingShape" mc:Ignorable="w14 w15 w16se w16cid w16 w16cex w16sdtdh w16sdtfl w16du wp14">
   <w:endnote w:type="separator" w:id="-1">
     <w:p>
       <w:pPr>
@@ -110,7 +356,7 @@
 </file>
 
 <file path=word/footer1.xml><?xml version="1.0" encoding="utf-8"?>
-<w:ftr xmlns:wpc="http://schemas.microsoft.com/office/word/2010/wordprocessingCanvas" xmlns:cx="http://schemas.microsoft.com/office/drawing/2014/chartex" xmlns:cx1="http://schemas.microsoft.com/office/drawing/2015/9/8/chartex" xmlns:cx2="http://schemas.microsoft.com/office/drawing/2015/10/21/chartex" xmlns:cx3="http://schemas.microsoft.com/office/drawing/2016/5/9/chartex" xmlns:cx4="http://schemas.microsoft.com/office/drawing/2016/5/10/chartex" xmlns:cx5="http://schemas.microsoft.com/office/drawing/2016/5/11/chartex" xmlns:cx6="http://schemas.microsoft.com/office/drawing/2016/5/12/chartex" xmlns:cx7="http://schemas.microsoft.com/office/drawing/2016/5/13/chartex" xmlns:cx8="http://schemas.microsoft.com/office/drawing/2016/5/14/chartex" xmlns:mc="http://schemas.openxmlformats.org/markup-compatibility/2006" xmlns:aink="http://schemas.microsoft.com/office/drawing/2016/ink" xmlns:am3d="http://schemas.microsoft.com/office/drawing/2017/model3d" xmlns:o="urn:schemas-microsoft-com:office:office" xmlns:oel="http://schemas.microsoft.com/office/2019/extlst" xmlns:r="http://schemas.openxmlformats.org/officeDocument/2006/relationships" xmlns:m="http://schemas.openxmlformats.org/officeDocument/2006/math" xmlns:v="urn:schemas-microsoft-com:vml" xmlns:wp14="http://schemas.microsoft.com/office/word/2010/wordprocessingDrawing" xmlns:wp="http://schemas.openxmlformats.org/drawingml/2006/wordprocessingDrawing" xmlns:w10="urn:schemas-microsoft-com:office:word" xmlns:w="http://schemas.openxmlformats.org/wordprocessingml/2006/main" xmlns:w14="http://schemas.microsoft.com/office/word/2010/wordml" xmlns:w15="http://schemas.microsoft.com/office/word/2012/wordml" xmlns:w16cex="http://schemas.microsoft.com/office/word/2018/wordml/cex" xmlns:w16cid="http://schemas.microsoft.com/office/word/2016/wordml/cid" xmlns:w16="http://schemas.microsoft.com/office/word/2018/wordml" xmlns:w16sdtdh="http://schemas.microsoft.com/office/word/2020/wordml/sdtdatahash" xmlns:w16se="http://schemas.microsoft.com/office/word/2015/wordml/symex" xmlns:wpg="http://schemas.microsoft.com/office/word/2010/wordprocessingGroup" xmlns:wpi="http://schemas.microsoft.com/office/word/2010/wordprocessingInk" xmlns:wne="http://schemas.microsoft.com/office/word/2006/wordml" xmlns:wps="http://schemas.microsoft.com/office/word/2010/wordprocessingShape" mc:Ignorable="w14 w15 w16se w16cid w16 w16cex w16sdtdh wp14">
+<w:ftr xmlns:wpc="http://schemas.microsoft.com/office/word/2010/wordprocessingCanvas" xmlns:cx="http://schemas.microsoft.com/office/drawing/2014/chartex" xmlns:cx1="http://schemas.microsoft.com/office/drawing/2015/9/8/chartex" xmlns:cx2="http://schemas.microsoft.com/office/drawing/2015/10/21/chartex" xmlns:cx3="http://schemas.microsoft.com/office/drawing/2016/5/9/chartex" xmlns:cx4="http://schemas.microsoft.com/office/drawing/2016/5/10/chartex" xmlns:cx5="http://schemas.microsoft.com/office/drawing/2016/5/11/chartex" xmlns:cx6="http://schemas.microsoft.com/office/drawing/2016/5/12/chartex" xmlns:cx7="http://schemas.microsoft.com/office/drawing/2016/5/13/chartex" xmlns:cx8="http://schemas.microsoft.com/office/drawing/2016/5/14/chartex" xmlns:mc="http://schemas.openxmlformats.org/markup-compatibility/2006" xmlns:aink="http://schemas.microsoft.com/office/drawing/2016/ink" xmlns:am3d="http://schemas.microsoft.com/office/drawing/2017/model3d" xmlns:o="urn:schemas-microsoft-com:office:office" xmlns:oel="http://schemas.microsoft.com/office/2019/extlst" xmlns:r="http://schemas.openxmlformats.org/officeDocument/2006/relationships" xmlns:m="http://schemas.openxmlformats.org/officeDocument/2006/math" xmlns:v="urn:schemas-microsoft-com:vml" xmlns:wp14="http://schemas.microsoft.com/office/word/2010/wordprocessingDrawing" xmlns:wp="http://schemas.openxmlformats.org/drawingml/2006/wordprocessingDrawing" xmlns:w10="urn:schemas-microsoft-com:office:word" xmlns:w="http://schemas.openxmlformats.org/wordprocessingml/2006/main" xmlns:w14="http://schemas.microsoft.com/office/word/2010/wordml" xmlns:w15="http://schemas.microsoft.com/office/word/2012/wordml" xmlns:w16cex="http://schemas.microsoft.com/office/word/2018/wordml/cex" xmlns:w16cid="http://schemas.microsoft.com/office/word/2016/wordml/cid" xmlns:w16="http://schemas.microsoft.com/office/word/2018/wordml" xmlns:w16du="http://schemas.microsoft.com/office/word/2023/wordml/word16du" xmlns:w16sdtdh="http://schemas.microsoft.com/office/word/2020/wordml/sdtdatahash" xmlns:w16sdtfl="http://schemas.microsoft.com/office/word/2024/wordml/sdtformatlock" xmlns:w16se="http://schemas.microsoft.com/office/word/2015/wordml/symex" xmlns:wpg="http://schemas.microsoft.com/office/word/2010/wordprocessingGroup" xmlns:wpi="http://schemas.microsoft.com/office/word/2010/wordprocessingInk" xmlns:wne="http://schemas.microsoft.com/office/word/2006/wordml" xmlns:wps="http://schemas.microsoft.com/office/word/2010/wordprocessingShape" mc:Ignorable="w14 w15 w16se w16cid w16 w16cex w16sdtdh w16sdtfl w16du wp14">
   <w:p>
     <w:pPr>
       <w:pStyle w:val="Footer"/>
@@ -202,7 +448,7 @@
               <v:stroke joinstyle="miter"/>
               <v:path gradientshapeok="t" o:connecttype="rect"/>
             </v:shapetype>
-            <v:shape id="Text Box 2" o:spid="_x0000_s1026" type="#_x0000_t202" alt="INTERNAL" style="position:absolute;margin-left:0;margin-top:0;width:40.65pt;height:29.15pt;z-index:251659264;visibility:visible;mso-wrap-style:none;mso-wrap-distance-left:0;mso-wrap-distance-top:0;mso-wrap-distance-right:0;mso-wrap-distance-bottom:0;mso-position-horizontal:center;mso-position-horizontal-relative:page;mso-position-vertical:bottom;mso-position-vertical-relative:page;v-text-anchor:bottom" o:gfxdata="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" filled="f" stroked="f">
+            <v:shape id="Text Box 2" o:spid="_x0000_s1026" type="#_x0000_t202" alt="INTERNAL" style="position:absolute;margin-left:0;margin-top:0;width:40.65pt;height:29.15pt;z-index:251659264;visibility:visible;mso-wrap-style:none;mso-wrap-distance-left:0;mso-wrap-distance-top:0;mso-wrap-distance-right:0;mso-wrap-distance-bottom:0;mso-position-horizontal:center;mso-position-horizontal-relative:page;mso-position-vertical:bottom;mso-position-vertical-relative:page;v-text-anchor:bottom" o:gfxdata="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" filled="f" stroked="f">
               <v:textbox style="mso-fit-shape-to-text:t" inset="0,0,0,15pt">
                 <w:txbxContent>
                   <w:p>
@@ -240,7 +486,7 @@
 </file>
 
 <file path=word/footer2.xml><?xml version="1.0" encoding="utf-8"?>
-<w:ftr xmlns:wpc="http://schemas.microsoft.com/office/word/2010/wordprocessingCanvas" xmlns:cx="http://schemas.microsoft.com/office/drawing/2014/chartex" xmlns:cx1="http://schemas.microsoft.com/office/drawing/2015/9/8/chartex" xmlns:cx2="http://schemas.microsoft.com/office/drawing/2015/10/21/chartex" xmlns:cx3="http://schemas.microsoft.com/office/drawing/2016/5/9/chartex" xmlns:cx4="http://schemas.microsoft.com/office/drawing/2016/5/10/chartex" xmlns:cx5="http://schemas.microsoft.com/office/drawing/2016/5/11/chartex" xmlns:cx6="http://schemas.microsoft.com/office/drawing/2016/5/12/chartex" xmlns:cx7="http://schemas.microsoft.com/office/drawing/2016/5/13/chartex" xmlns:cx8="http://schemas.microsoft.com/office/drawing/2016/5/14/chartex" xmlns:mc="http://schemas.openxmlformats.org/markup-compatibility/2006" xmlns:aink="http://schemas.microsoft.com/office/drawing/2016/ink" xmlns:am3d="http://schemas.microsoft.com/office/drawing/2017/model3d" xmlns:o="urn:schemas-microsoft-com:office:office" xmlns:oel="http://schemas.microsoft.com/office/2019/extlst" xmlns:r="http://schemas.openxmlformats.org/officeDocument/2006/relationships" xmlns:m="http://schemas.openxmlformats.org/officeDocument/2006/math" xmlns:v="urn:schemas-microsoft-com:vml" xmlns:wp14="http://schemas.microsoft.com/office/word/2010/wordprocessingDrawing" xmlns:wp="http://schemas.openxmlformats.org/drawingml/2006/wordprocessingDrawing" xmlns:w10="urn:schemas-microsoft-com:office:word" xmlns:w="http://schemas.openxmlformats.org/wordprocessingml/2006/main" xmlns:w14="http://schemas.microsoft.com/office/word/2010/wordml" xmlns:w15="http://schemas.microsoft.com/office/word/2012/wordml" xmlns:w16cex="http://schemas.microsoft.com/office/word/2018/wordml/cex" xmlns:w16cid="http://schemas.microsoft.com/office/word/2016/wordml/cid" xmlns:w16="http://schemas.microsoft.com/office/word/2018/wordml" xmlns:w16sdtdh="http://schemas.microsoft.com/office/word/2020/wordml/sdtdatahash" xmlns:w16se="http://schemas.microsoft.com/office/word/2015/wordml/symex" xmlns:wpg="http://schemas.microsoft.com/office/word/2010/wordprocessingGroup" xmlns:wpi="http://schemas.microsoft.com/office/word/2010/wordprocessingInk" xmlns:wne="http://schemas.microsoft.com/office/word/2006/wordml" xmlns:wps="http://schemas.microsoft.com/office/word/2010/wordprocessingShape" mc:Ignorable="w14 w15 w16se w16cid w16 w16cex w16sdtdh wp14">
+<w:ftr xmlns:wpc="http://schemas.microsoft.com/office/word/2010/wordprocessingCanvas" xmlns:cx="http://schemas.microsoft.com/office/drawing/2014/chartex" xmlns:cx1="http://schemas.microsoft.com/office/drawing/2015/9/8/chartex" xmlns:cx2="http://schemas.microsoft.com/office/drawing/2015/10/21/chartex" xmlns:cx3="http://schemas.microsoft.com/office/drawing/2016/5/9/chartex" xmlns:cx4="http://schemas.microsoft.com/office/drawing/2016/5/10/chartex" xmlns:cx5="http://schemas.microsoft.com/office/drawing/2016/5/11/chartex" xmlns:cx6="http://schemas.microsoft.com/office/drawing/2016/5/12/chartex" xmlns:cx7="http://schemas.microsoft.com/office/drawing/2016/5/13/chartex" xmlns:cx8="http://schemas.microsoft.com/office/drawing/2016/5/14/chartex" xmlns:mc="http://schemas.openxmlformats.org/markup-compatibility/2006" xmlns:aink="http://schemas.microsoft.com/office/drawing/2016/ink" xmlns:am3d="http://schemas.microsoft.com/office/drawing/2017/model3d" xmlns:o="urn:schemas-microsoft-com:office:office" xmlns:oel="http://schemas.microsoft.com/office/2019/extlst" xmlns:r="http://schemas.openxmlformats.org/officeDocument/2006/relationships" xmlns:m="http://schemas.openxmlformats.org/officeDocument/2006/math" xmlns:v="urn:schemas-microsoft-com:vml" xmlns:wp14="http://schemas.microsoft.com/office/word/2010/wordprocessingDrawing" xmlns:wp="http://schemas.openxmlformats.org/drawingml/2006/wordprocessingDrawing" xmlns:w10="urn:schemas-microsoft-com:office:word" xmlns:w="http://schemas.openxmlformats.org/wordprocessingml/2006/main" xmlns:w14="http://schemas.microsoft.com/office/word/2010/wordml" xmlns:w15="http://schemas.microsoft.com/office/word/2012/wordml" xmlns:w16cex="http://schemas.microsoft.com/office/word/2018/wordml/cex" xmlns:w16cid="http://schemas.microsoft.com/office/word/2016/wordml/cid" xmlns:w16="http://schemas.microsoft.com/office/word/2018/wordml" xmlns:w16du="http://schemas.microsoft.com/office/word/2023/wordml/word16du" xmlns:w16sdtdh="http://schemas.microsoft.com/office/word/2020/wordml/sdtdatahash" xmlns:w16sdtfl="http://schemas.microsoft.com/office/word/2024/wordml/sdtformatlock" xmlns:w16se="http://schemas.microsoft.com/office/word/2015/wordml/symex" xmlns:wpg="http://schemas.microsoft.com/office/word/2010/wordprocessingGroup" xmlns:wpi="http://schemas.microsoft.com/office/word/2010/wordprocessingInk" xmlns:wne="http://schemas.microsoft.com/office/word/2006/wordml" xmlns:wps="http://schemas.microsoft.com/office/word/2010/wordprocessingShape" mc:Ignorable="w14 w15 w16se w16cid w16 w16cex w16sdtdh w16sdtfl w16du wp14">
   <w:p>
     <w:pPr>
       <w:pStyle w:val="Footer"/>
@@ -332,7 +578,7 @@
               <v:stroke joinstyle="miter"/>
               <v:path gradientshapeok="t" o:connecttype="rect"/>
             </v:shapetype>
-            <v:shape id="Text Box 3" o:spid="_x0000_s1027" type="#_x0000_t202" alt="INTERNAL" style="position:absolute;margin-left:0;margin-top:0;width:40.65pt;height:29.15pt;z-index:251660288;visibility:visible;mso-wrap-style:none;mso-wrap-distance-left:0;mso-wrap-distance-top:0;mso-wrap-distance-right:0;mso-wrap-distance-bottom:0;mso-position-horizontal:center;mso-position-horizontal-relative:page;mso-position-vertical:bottom;mso-position-vertical-relative:page;v-text-anchor:bottom" o:gfxdata="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" filled="f" stroked="f">
+            <v:shape id="Text Box 3" o:spid="_x0000_s1027" type="#_x0000_t202" alt="INTERNAL" style="position:absolute;margin-left:0;margin-top:0;width:40.65pt;height:29.15pt;z-index:251660288;visibility:visible;mso-wrap-style:none;mso-wrap-distance-left:0;mso-wrap-distance-top:0;mso-wrap-distance-right:0;mso-wrap-distance-bottom:0;mso-position-horizontal:center;mso-position-horizontal-relative:page;mso-position-vertical:bottom;mso-position-vertical-relative:page;v-text-anchor:bottom" o:gfxdata="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" filled="f" stroked="f">
               <v:textbox style="mso-fit-shape-to-text:t" inset="0,0,0,15pt">
                 <w:txbxContent>
                   <w:p>
@@ -370,7 +616,7 @@
 </file>
 
 <file path=word/footer3.xml><?xml version="1.0" encoding="utf-8"?>
-<w:ftr xmlns:wpc="http://schemas.microsoft.com/office/word/2010/wordprocessingCanvas" xmlns:cx="http://schemas.microsoft.com/office/drawing/2014/chartex" xmlns:cx1="http://schemas.microsoft.com/office/drawing/2015/9/8/chartex" xmlns:cx2="http://schemas.microsoft.com/office/drawing/2015/10/21/chartex" xmlns:cx3="http://schemas.microsoft.com/office/drawing/2016/5/9/chartex" xmlns:cx4="http://schemas.microsoft.com/office/drawing/2016/5/10/chartex" xmlns:cx5="http://schemas.microsoft.com/office/drawing/2016/5/11/chartex" xmlns:cx6="http://schemas.microsoft.com/office/drawing/2016/5/12/chartex" xmlns:cx7="http://schemas.microsoft.com/office/drawing/2016/5/13/chartex" xmlns:cx8="http://schemas.microsoft.com/office/drawing/2016/5/14/chartex" xmlns:mc="http://schemas.openxmlformats.org/markup-compatibility/2006" xmlns:aink="http://schemas.microsoft.com/office/drawing/2016/ink" xmlns:am3d="http://schemas.microsoft.com/office/drawing/2017/model3d" xmlns:o="urn:schemas-microsoft-com:office:office" xmlns:oel="http://schemas.microsoft.com/office/2019/extlst" xmlns:r="http://schemas.openxmlformats.org/officeDocument/2006/relationships" xmlns:m="http://schemas.openxmlformats.org/officeDocument/2006/math" xmlns:v="urn:schemas-microsoft-com:vml" xmlns:wp14="http://schemas.microsoft.com/office/word/2010/wordprocessingDrawing" xmlns:wp="http://schemas.openxmlformats.org/drawingml/2006/wordprocessingDrawing" xmlns:w10="urn:schemas-microsoft-com:office:word" xmlns:w="http://schemas.openxmlformats.org/wordprocessingml/2006/main" xmlns:w14="http://schemas.microsoft.com/office/word/2010/wordml" xmlns:w15="http://schemas.microsoft.com/office/word/2012/wordml" xmlns:w16cex="http://schemas.microsoft.com/office/word/2018/wordml/cex" xmlns:w16cid="http://schemas.microsoft.com/office/word/2016/wordml/cid" xmlns:w16="http://schemas.microsoft.com/office/word/2018/wordml" xmlns:w16sdtdh="http://schemas.microsoft.com/office/word/2020/wordml/sdtdatahash" xmlns:w16se="http://schemas.microsoft.com/office/word/2015/wordml/symex" xmlns:wpg="http://schemas.microsoft.com/office/word/2010/wordprocessingGroup" xmlns:wpi="http://schemas.microsoft.com/office/word/2010/wordprocessingInk" xmlns:wne="http://schemas.microsoft.com/office/word/2006/wordml" xmlns:wps="http://schemas.microsoft.com/office/word/2010/wordprocessingShape" mc:Ignorable="w14 w15 w16se w16cid w16 w16cex w16sdtdh wp14">
+<w:ftr xmlns:wpc="http://schemas.microsoft.com/office/word/2010/wordprocessingCanvas" xmlns:cx="http://schemas.microsoft.com/office/drawing/2014/chartex" xmlns:cx1="http://schemas.microsoft.com/office/drawing/2015/9/8/chartex" xmlns:cx2="http://schemas.microsoft.com/office/drawing/2015/10/21/chartex" xmlns:cx3="http://schemas.microsoft.com/office/drawing/2016/5/9/chartex" xmlns:cx4="http://schemas.microsoft.com/office/drawing/2016/5/10/chartex" xmlns:cx5="http://schemas.microsoft.com/office/drawing/2016/5/11/chartex" xmlns:cx6="http://schemas.microsoft.com/office/drawing/2016/5/12/chartex" xmlns:cx7="http://schemas.microsoft.com/office/drawing/2016/5/13/chartex" xmlns:cx8="http://schemas.microsoft.com/office/drawing/2016/5/14/chartex" xmlns:mc="http://schemas.openxmlformats.org/markup-compatibility/2006" xmlns:aink="http://schemas.microsoft.com/office/drawing/2016/ink" xmlns:am3d="http://schemas.microsoft.com/office/drawing/2017/model3d" xmlns:o="urn:schemas-microsoft-com:office:office" xmlns:oel="http://schemas.microsoft.com/office/2019/extlst" xmlns:r="http://schemas.openxmlformats.org/officeDocument/2006/relationships" xmlns:m="http://schemas.openxmlformats.org/officeDocument/2006/math" xmlns:v="urn:schemas-microsoft-com:vml" xmlns:wp14="http://schemas.microsoft.com/office/word/2010/wordprocessingDrawing" xmlns:wp="http://schemas.openxmlformats.org/drawingml/2006/wordprocessingDrawing" xmlns:w10="urn:schemas-microsoft-com:office:word" xmlns:w="http://schemas.openxmlformats.org/wordprocessingml/2006/main" xmlns:w14="http://schemas.microsoft.com/office/word/2010/wordml" xmlns:w15="http://schemas.microsoft.com/office/word/2012/wordml" xmlns:w16cex="http://schemas.microsoft.com/office/word/2018/wordml/cex" xmlns:w16cid="http://schemas.microsoft.com/office/word/2016/wordml/cid" xmlns:w16="http://schemas.microsoft.com/office/word/2018/wordml" xmlns:w16du="http://schemas.microsoft.com/office/word/2023/wordml/word16du" xmlns:w16sdtdh="http://schemas.microsoft.com/office/word/2020/wordml/sdtdatahash" xmlns:w16sdtfl="http://schemas.microsoft.com/office/word/2024/wordml/sdtformatlock" xmlns:w16se="http://schemas.microsoft.com/office/word/2015/wordml/symex" xmlns:wpg="http://schemas.microsoft.com/office/word/2010/wordprocessingGroup" xmlns:wpi="http://schemas.microsoft.com/office/word/2010/wordprocessingInk" xmlns:wne="http://schemas.microsoft.com/office/word/2006/wordml" xmlns:wps="http://schemas.microsoft.com/office/word/2010/wordprocessingShape" mc:Ignorable="w14 w15 w16se w16cid w16 w16cex w16sdtdh w16sdtfl w16du wp14">
   <w:p>
     <w:pPr>
       <w:pStyle w:val="Footer"/>
@@ -462,7 +708,7 @@
               <v:stroke joinstyle="miter"/>
               <v:path gradientshapeok="t" o:connecttype="rect"/>
             </v:shapetype>
-            <v:shape id="Text Box 1" o:spid="_x0000_s1028" type="#_x0000_t202" alt="INTERNAL" style="position:absolute;margin-left:0;margin-top:0;width:40.65pt;height:29.15pt;z-index:251658240;visibility:visible;mso-wrap-style:none;mso-wrap-distance-left:0;mso-wrap-distance-top:0;mso-wrap-distance-right:0;mso-wrap-distance-bottom:0;mso-position-horizontal:center;mso-position-horizontal-relative:page;mso-position-vertical:bottom;mso-position-vertical-relative:page;v-text-anchor:bottom" o:gfxdata="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" filled="f" stroked="f">
+            <v:shape id="Text Box 1" o:spid="_x0000_s1028" type="#_x0000_t202" alt="INTERNAL" style="position:absolute;margin-left:0;margin-top:0;width:40.65pt;height:29.15pt;z-index:251658240;visibility:visible;mso-wrap-style:none;mso-wrap-distance-left:0;mso-wrap-distance-top:0;mso-wrap-distance-right:0;mso-wrap-distance-bottom:0;mso-position-horizontal:center;mso-position-horizontal-relative:page;mso-position-vertical:bottom;mso-position-vertical-relative:page;v-text-anchor:bottom" o:gfxdata="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" filled="f" stroked="f">
               <v:textbox style="mso-fit-shape-to-text:t" inset="0,0,0,15pt">
                 <w:txbxContent>
                   <w:p>
@@ -500,7 +746,7 @@
 </file>
 
 <file path=word/footnotes.xml><?xml version="1.0" encoding="utf-8"?>
-<w:footnotes xmlns:wpc="http://schemas.microsoft.com/office/word/2010/wordprocessingCanvas" xmlns:cx="http://schemas.microsoft.com/office/drawing/2014/chartex" xmlns:cx1="http://schemas.microsoft.com/office/drawing/2015/9/8/chartex" xmlns:cx2="http://schemas.microsoft.com/office/drawing/2015/10/21/chartex" xmlns:cx3="http://schemas.microsoft.com/office/drawing/2016/5/9/chartex" xmlns:cx4="http://schemas.microsoft.com/office/drawing/2016/5/10/chartex" xmlns:cx5="http://schemas.microsoft.com/office/drawing/2016/5/11/chartex" xmlns:cx6="http://schemas.microsoft.com/office/drawing/2016/5/12/chartex" xmlns:cx7="http://schemas.microsoft.com/office/drawing/2016/5/13/chartex" xmlns:cx8="http://schemas.microsoft.com/office/drawing/2016/5/14/chartex" xmlns:mc="http://schemas.openxmlformats.org/markup-compatibility/2006" xmlns:aink="http://schemas.microsoft.com/office/drawing/2016/ink" xmlns:am3d="http://schemas.microsoft.com/office/drawing/2017/model3d" xmlns:o="urn:schemas-microsoft-com:office:office" xmlns:oel="http://schemas.microsoft.com/office/2019/extlst" xmlns:r="http://schemas.openxmlformats.org/officeDocument/2006/relationships" xmlns:m="http://schemas.openxmlformats.org/officeDocument/2006/math" xmlns:v="urn:schemas-microsoft-com:vml" xmlns:wp14="http://schemas.microsoft.com/office/word/2010/wordprocessingDrawing" xmlns:wp="http://schemas.openxmlformats.org/drawingml/2006/wordprocessingDrawing" xmlns:w10="urn:schemas-microsoft-com:office:word" xmlns:w="http://schemas.openxmlformats.org/wordprocessingml/2006/main" xmlns:w14="http://schemas.microsoft.com/office/word/2010/wordml" xmlns:w15="http://schemas.microsoft.com/office/word/2012/wordml" xmlns:w16cex="http://schemas.microsoft.com/office/word/2018/wordml/cex" xmlns:w16cid="http://schemas.microsoft.com/office/word/2016/wordml/cid" xmlns:w16="http://schemas.microsoft.com/office/word/2018/wordml" xmlns:w16sdtdh="http://schemas.microsoft.com/office/word/2020/wordml/sdtdatahash" xmlns:w16se="http://schemas.microsoft.com/office/word/2015/wordml/symex" xmlns:wpg="http://schemas.microsoft.com/office/word/2010/wordprocessingGroup" xmlns:wpi="http://schemas.microsoft.com/office/word/2010/wordprocessingInk" xmlns:wne="http://schemas.microsoft.com/office/word/2006/wordml" xmlns:wps="http://schemas.microsoft.com/office/word/2010/wordprocessingShape" mc:Ignorable="w14 w15 w16se w16cid w16 w16cex w16sdtdh wp14">
+<w:footnotes xmlns:wpc="http://schemas.microsoft.com/office/word/2010/wordprocessingCanvas" xmlns:cx="http://schemas.microsoft.com/office/drawing/2014/chartex" xmlns:cx1="http://schemas.microsoft.com/office/drawing/2015/9/8/chartex" xmlns:cx2="http://schemas.microsoft.com/office/drawing/2015/10/21/chartex" xmlns:cx3="http://schemas.microsoft.com/office/drawing/2016/5/9/chartex" xmlns:cx4="http://schemas.microsoft.com/office/drawing/2016/5/10/chartex" xmlns:cx5="http://schemas.microsoft.com/office/drawing/2016/5/11/chartex" xmlns:cx6="http://schemas.microsoft.com/office/drawing/2016/5/12/chartex" xmlns:cx7="http://schemas.microsoft.com/office/drawing/2016/5/13/chartex" xmlns:cx8="http://schemas.microsoft.com/office/drawing/2016/5/14/chartex" xmlns:mc="http://schemas.openxmlformats.org/markup-compatibility/2006" xmlns:aink="http://schemas.microsoft.com/office/drawing/2016/ink" xmlns:am3d="http://schemas.microsoft.com/office/drawing/2017/model3d" xmlns:o="urn:schemas-microsoft-com:office:office" xmlns:oel="http://schemas.microsoft.com/office/2019/extlst" xmlns:r="http://schemas.openxmlformats.org/officeDocument/2006/relationships" xmlns:m="http://schemas.openxmlformats.org/officeDocument/2006/math" xmlns:v="urn:schemas-microsoft-com:vml" xmlns:wp14="http://schemas.microsoft.com/office/word/2010/wordprocessingDrawing" xmlns:wp="http://schemas.openxmlformats.org/drawingml/2006/wordprocessingDrawing" xmlns:w10="urn:schemas-microsoft-com:office:word" xmlns:w="http://schemas.openxmlformats.org/wordprocessingml/2006/main" xmlns:w14="http://schemas.microsoft.com/office/word/2010/wordml" xmlns:w15="http://schemas.microsoft.com/office/word/2012/wordml" xmlns:w16cex="http://schemas.microsoft.com/office/word/2018/wordml/cex" xmlns:w16cid="http://schemas.microsoft.com/office/word/2016/wordml/cid" xmlns:w16="http://schemas.microsoft.com/office/word/2018/wordml" xmlns:w16du="http://schemas.microsoft.com/office/word/2023/wordml/word16du" xmlns:w16sdtdh="http://schemas.microsoft.com/office/word/2020/wordml/sdtdatahash" xmlns:w16sdtfl="http://schemas.microsoft.com/office/word/2024/wordml/sdtformatlock" xmlns:w16se="http://schemas.microsoft.com/office/word/2015/wordml/symex" xmlns:wpg="http://schemas.microsoft.com/office/word/2010/wordprocessingGroup" xmlns:wpi="http://schemas.microsoft.com/office/word/2010/wordprocessingInk" xmlns:wne="http://schemas.microsoft.com/office/word/2006/wordml" xmlns:wps="http://schemas.microsoft.com/office/word/2010/wordprocessingShape" mc:Ignorable="w14 w15 w16se w16cid w16 w16cex w16sdtdh w16sdtfl w16du wp14">
   <w:footnote w:type="separator" w:id="-1">
     <w:p>
       <w:pPr>
@@ -525,7 +771,7 @@
 </file>
 
 <file path=word/numbering.xml><?xml version="1.0" encoding="utf-8"?>
-<w:numbering xmlns:wpc="http://schemas.microsoft.com/office/word/2010/wordprocessingCanvas" xmlns:cx="http://schemas.microsoft.com/office/drawing/2014/chartex" xmlns:cx1="http://schemas.microsoft.com/office/drawing/2015/9/8/chartex" xmlns:cx2="http://schemas.microsoft.com/office/drawing/2015/10/21/chartex" xmlns:cx3="http://schemas.microsoft.com/office/drawing/2016/5/9/chartex" xmlns:cx4="http://schemas.microsoft.com/office/drawing/2016/5/10/chartex" xmlns:cx5="http://schemas.microsoft.com/office/drawing/2016/5/11/chartex" xmlns:cx6="http://schemas.microsoft.com/office/drawing/2016/5/12/chartex" xmlns:cx7="http://schemas.microsoft.com/office/drawing/2016/5/13/chartex" xmlns:cx8="http://schemas.microsoft.com/office/drawing/2016/5/14/chartex" xmlns:mc="http://schemas.openxmlformats.org/markup-compatibility/2006" xmlns:aink="http://schemas.microsoft.com/office/drawing/2016/ink" xmlns:am3d="http://schemas.microsoft.com/office/drawing/2017/model3d" xmlns:o="urn:schemas-microsoft-com:office:office" xmlns:oel="http://schemas.microsoft.com/office/2019/extlst" xmlns:r="http://schemas.openxmlformats.org/officeDocument/2006/relationships" xmlns:m="http://schemas.openxmlformats.org/officeDocument/2006/math" xmlns:v="urn:schemas-microsoft-com:vml" xmlns:wp14="http://schemas.microsoft.com/office/word/2010/wordprocessingDrawing" xmlns:wp="http://schemas.openxmlformats.org/drawingml/2006/wordprocessingDrawing" xmlns:w10="urn:schemas-microsoft-com:office:word" xmlns:w="http://schemas.openxmlformats.org/wordprocessingml/2006/main" xmlns:w14="http://schemas.microsoft.com/office/word/2010/wordml" xmlns:w15="http://schemas.microsoft.com/office/word/2012/wordml" xmlns:w16cex="http://schemas.microsoft.com/office/word/2018/wordml/cex" xmlns:w16cid="http://schemas.microsoft.com/office/word/2016/wordml/cid" xmlns:w16="http://schemas.microsoft.com/office/word/2018/wordml" xmlns:w16sdtdh="http://schemas.microsoft.com/office/word/2020/wordml/sdtdatahash" xmlns:w16se="http://schemas.microsoft.com/office/word/2015/wordml/symex" xmlns:wpg="http://schemas.microsoft.com/office/word/2010/wordprocessingGroup" xmlns:wpi="http://schemas.microsoft.com/office/word/2010/wordprocessingInk" xmlns:wne="http://schemas.microsoft.com/office/word/2006/wordml" xmlns:wps="http://schemas.microsoft.com/office/word/2010/wordprocessingShape" mc:Ignorable="w14 w15 w16se w16cid w16 w16cex w16sdtdh wp14">
+<w:numbering xmlns:wpc="http://schemas.microsoft.com/office/word/2010/wordprocessingCanvas" xmlns:cx="http://schemas.microsoft.com/office/drawing/2014/chartex" xmlns:cx1="http://schemas.microsoft.com/office/drawing/2015/9/8/chartex" xmlns:cx2="http://schemas.microsoft.com/office/drawing/2015/10/21/chartex" xmlns:cx3="http://schemas.microsoft.com/office/drawing/2016/5/9/chartex" xmlns:cx4="http://schemas.microsoft.com/office/drawing/2016/5/10/chartex" xmlns:cx5="http://schemas.microsoft.com/office/drawing/2016/5/11/chartex" xmlns:cx6="http://schemas.microsoft.com/office/drawing/2016/5/12/chartex" xmlns:cx7="http://schemas.microsoft.com/office/drawing/2016/5/13/chartex" xmlns:cx8="http://schemas.microsoft.com/office/drawing/2016/5/14/chartex" xmlns:mc="http://schemas.openxmlformats.org/markup-compatibility/2006" xmlns:aink="http://schemas.microsoft.com/office/drawing/2016/ink" xmlns:am3d="http://schemas.microsoft.com/office/drawing/2017/model3d" xmlns:o="urn:schemas-microsoft-com:office:office" xmlns:oel="http://schemas.microsoft.com/office/2019/extlst" xmlns:r="http://schemas.openxmlformats.org/officeDocument/2006/relationships" xmlns:m="http://schemas.openxmlformats.org/officeDocument/2006/math" xmlns:v="urn:schemas-microsoft-com:vml" xmlns:wp14="http://schemas.microsoft.com/office/word/2010/wordprocessingDrawing" xmlns:wp="http://schemas.openxmlformats.org/drawingml/2006/wordprocessingDrawing" xmlns:w10="urn:schemas-microsoft-com:office:word" xmlns:w="http://schemas.openxmlformats.org/wordprocessingml/2006/main" xmlns:w14="http://schemas.microsoft.com/office/word/2010/wordml" xmlns:w15="http://schemas.microsoft.com/office/word/2012/wordml" xmlns:w16cex="http://schemas.microsoft.com/office/word/2018/wordml/cex" xmlns:w16cid="http://schemas.microsoft.com/office/word/2016/wordml/cid" xmlns:w16="http://schemas.microsoft.com/office/word/2018/wordml" xmlns:w16du="http://schemas.microsoft.com/office/word/2023/wordml/word16du" xmlns:w16sdtdh="http://schemas.microsoft.com/office/word/2020/wordml/sdtdatahash" xmlns:w16sdtfl="http://schemas.microsoft.com/office/word/2024/wordml/sdtformatlock" xmlns:w16se="http://schemas.microsoft.com/office/word/2015/wordml/symex" xmlns:wpg="http://schemas.microsoft.com/office/word/2010/wordprocessingGroup" xmlns:wpi="http://schemas.microsoft.com/office/word/2010/wordprocessingInk" xmlns:wne="http://schemas.microsoft.com/office/word/2006/wordml" xmlns:wps="http://schemas.microsoft.com/office/word/2010/wordprocessingShape" mc:Ignorable="w14 w15 w16se w16cid w16 w16cex w16sdtdh w16sdtfl w16du wp14">
   <w:abstractNum w:abstractNumId="0" w15:restartNumberingAfterBreak="0">
     <w:nsid w:val="172A4CA2"/>
     <w:multiLevelType w:val="hybridMultilevel"/>
@@ -622,7 +868,7 @@
 </file>
 
 <file path=word/styles.xml><?xml version="1.0" encoding="utf-8"?>
-<w:styles xmlns:mc="http://schemas.openxmlformats.org/markup-compatibility/2006" xmlns:r="http://schemas.openxmlformats.org/officeDocument/2006/relationships" xmlns:w="http://schemas.openxmlformats.org/wordprocessingml/2006/main" xmlns:w14="http://schemas.microsoft.com/office/word/2010/wordml" xmlns:w15="http://schemas.microsoft.com/office/word/2012/wordml" xmlns:w16cex="http://schemas.microsoft.com/office/word/2018/wordml/cex" xmlns:w16cid="http://schemas.microsoft.com/office/word/2016/wordml/cid" xmlns:w16="http://schemas.microsoft.com/office/word/2018/wordml" xmlns:w16sdtdh="http://schemas.microsoft.com/office/word/2020/wordml/sdtdatahash" xmlns:w16se="http://schemas.microsoft.com/office/word/2015/wordml/symex" mc:Ignorable="w14 w15 w16se w16cid w16 w16cex w16sdtdh">
+<w:styles xmlns:mc="http://schemas.openxmlformats.org/markup-compatibility/2006" xmlns:r="http://schemas.openxmlformats.org/officeDocument/2006/relationships" xmlns:w="http://schemas.openxmlformats.org/wordprocessingml/2006/main" xmlns:w14="http://schemas.microsoft.com/office/word/2010/wordml" xmlns:w15="http://schemas.microsoft.com/office/word/2012/wordml" xmlns:w16cex="http://schemas.microsoft.com/office/word/2018/wordml/cex" xmlns:w16cid="http://schemas.microsoft.com/office/word/2016/wordml/cid" xmlns:w16="http://schemas.microsoft.com/office/word/2018/wordml" xmlns:w16du="http://schemas.microsoft.com/office/word/2023/wordml/word16du" xmlns:w16sdtdh="http://schemas.microsoft.com/office/word/2020/wordml/sdtdatahash" xmlns:w16sdtfl="http://schemas.microsoft.com/office/word/2024/wordml/sdtformatlock" xmlns:w16se="http://schemas.microsoft.com/office/word/2015/wordml/symex" mc:Ignorable="w14 w15 w16se w16cid w16 w16cex w16sdtdh w16sdtfl w16du">
   <w:docDefaults>
     <w:rPrDefault>
       <w:rPr>

</xml_diff>